<commit_message>
Fix of programing by files
</commit_message>
<xml_diff>
--- a/实验_3120190971181_刘唐/实验3_3120190971181_刘唐/实验3_报告_3120190971181_刘唐.docx
+++ b/实验_3120190971181_刘唐/实验3_3120190971181_刘唐/实验3_报告_3120190971181_刘唐.docx
@@ -27,7 +27,7 @@
           <v:shape id="_x0000_i1025" type="#_x0000_t75" style="width:54pt;height:49.3pt;mso-position-horizontal:right" o:ole="">
             <v:imagedata r:id="rId7" o:title=""/>
           </v:shape>
-          <o:OLEObject Type="Embed" ProgID="PBrush" ShapeID="_x0000_i1025" DrawAspect="Content" ObjectID="_1652613989" r:id="rId8"/>
+          <o:OLEObject Type="Embed" ProgID="PBrush" ShapeID="_x0000_i1025" DrawAspect="Content" ObjectID="_1653507631" r:id="rId8"/>
         </w:object>
       </w:r>
       <w:r>
@@ -884,12 +884,12 @@
         <w:tblLook w:val="0000" w:firstRow="0" w:lastRow="0" w:firstColumn="0" w:lastColumn="0" w:noHBand="0" w:noVBand="0"/>
       </w:tblPr>
       <w:tblGrid>
-        <w:gridCol w:w="1502"/>
-        <w:gridCol w:w="1800"/>
-        <w:gridCol w:w="1366"/>
-        <w:gridCol w:w="1176"/>
-        <w:gridCol w:w="1421"/>
-        <w:gridCol w:w="2079"/>
+        <w:gridCol w:w="1503"/>
+        <w:gridCol w:w="1796"/>
+        <w:gridCol w:w="1369"/>
+        <w:gridCol w:w="1182"/>
+        <w:gridCol w:w="1423"/>
+        <w:gridCol w:w="2071"/>
       </w:tblGrid>
       <w:tr>
         <w:trPr>
@@ -1537,9 +1537,6 @@
               <w:snapToGrid/>
               <w:spacing w:line="276" w:lineRule="auto"/>
               <w:ind w:left="854" w:firstLine="0"/>
-              <w:rPr>
-                <w:rFonts w:hint="eastAsia"/>
-              </w:rPr>
             </w:pPr>
             <w:r>
               <w:rPr>
@@ -1618,9 +1615,6 @@
               <w:snapToGrid/>
               <w:spacing w:line="276" w:lineRule="auto"/>
               <w:ind w:left="854" w:firstLine="0"/>
-              <w:rPr>
-                <w:rFonts w:hint="eastAsia"/>
-              </w:rPr>
             </w:pPr>
             <w:r>
               <w:rPr>
@@ -1753,9 +1747,6 @@
               <w:snapToGrid/>
               <w:spacing w:line="276" w:lineRule="auto"/>
               <w:ind w:left="854" w:firstLine="0"/>
-              <w:rPr>
-                <w:rFonts w:hint="eastAsia"/>
-              </w:rPr>
             </w:pPr>
             <w:r>
               <w:rPr>
@@ -1770,9 +1761,6 @@
               <w:snapToGrid/>
               <w:spacing w:line="276" w:lineRule="auto"/>
               <w:ind w:left="854" w:firstLine="0"/>
-              <w:rPr>
-                <w:rFonts w:hint="eastAsia"/>
-              </w:rPr>
             </w:pPr>
             <w:r>
               <w:rPr>
@@ -2133,9 +2121,6 @@
               <w:snapToGrid/>
               <w:spacing w:line="276" w:lineRule="auto"/>
               <w:ind w:left="854" w:firstLine="0"/>
-              <w:rPr>
-                <w:rFonts w:hint="eastAsia"/>
-              </w:rPr>
             </w:pPr>
             <w:r>
               <w:rPr>
@@ -2208,9 +2193,6 @@
               <w:snapToGrid/>
               <w:spacing w:line="276" w:lineRule="auto"/>
               <w:ind w:left="854" w:firstLine="0"/>
-              <w:rPr>
-                <w:rFonts w:hint="eastAsia"/>
-              </w:rPr>
             </w:pPr>
             <w:r>
               <w:rPr>
@@ -2363,9 +2345,6 @@
               <w:snapToGrid/>
               <w:spacing w:line="276" w:lineRule="auto"/>
               <w:ind w:left="854" w:firstLineChars="200" w:firstLine="420"/>
-              <w:rPr>
-                <w:rFonts w:hint="eastAsia"/>
-              </w:rPr>
             </w:pPr>
             <w:r>
               <w:rPr>
@@ -2477,25 +2456,25 @@
               <w:pStyle w:val="a9"/>
               <w:snapToGrid/>
               <w:spacing w:line="276" w:lineRule="auto"/>
-              <w:ind w:left="854" w:firstLine="0"/>
+              <w:ind w:firstLine="0"/>
+              <w:rPr>
+                <w:rFonts w:ascii="宋体" w:hAnsi="宋体" w:hint="eastAsia"/>
+                <w:bCs/>
+                <w:color w:val="000000"/>
+                <w:szCs w:val="21"/>
+              </w:rPr>
+            </w:pPr>
+            <w:r>
               <w:rPr>
                 <w:rFonts w:ascii="宋体" w:hAnsi="宋体"/>
                 <w:bCs/>
                 <w:color w:val="000000"/>
                 <w:szCs w:val="21"/>
               </w:rPr>
-            </w:pPr>
-            <w:r>
-              <w:rPr>
-                <w:rFonts w:ascii="宋体" w:hAnsi="宋体"/>
-                <w:bCs/>
-                <w:color w:val="000000"/>
-                <w:szCs w:val="21"/>
-              </w:rPr>
               <w:drawing>
-                <wp:inline distT="0" distB="0" distL="0" distR="0" wp14:anchorId="76712697" wp14:editId="6DE270B4">
-                  <wp:extent cx="5939790" cy="2440305"/>
-                  <wp:effectExtent l="0" t="0" r="3810" b="0"/>
+                <wp:inline distT="0" distB="0" distL="0" distR="0" wp14:anchorId="76712697" wp14:editId="50D32FBC">
+                  <wp:extent cx="7260772" cy="2983018"/>
+                  <wp:effectExtent l="0" t="0" r="0" b="8255"/>
                   <wp:docPr id="3" name="图片 3"/>
                   <wp:cNvGraphicFramePr>
                     <a:graphicFrameLocks xmlns:a="http://schemas.openxmlformats.org/drawingml/2006/main" noChangeAspect="1"/>
@@ -2516,7 +2495,7 @@
                         <pic:spPr>
                           <a:xfrm>
                             <a:off x="0" y="0"/>
-                            <a:ext cx="5939790" cy="2440305"/>
+                            <a:ext cx="7318939" cy="3006915"/>
                           </a:xfrm>
                           <a:prstGeom prst="rect">
                             <a:avLst/>
@@ -2532,20 +2511,6 @@
           <w:p>
             <w:pPr>
               <w:pStyle w:val="a9"/>
-              <w:snapToGrid/>
-              <w:spacing w:line="276" w:lineRule="auto"/>
-              <w:ind w:left="854" w:firstLine="0"/>
-              <w:rPr>
-                <w:rFonts w:ascii="宋体" w:hAnsi="宋体"/>
-                <w:bCs/>
-                <w:color w:val="000000"/>
-                <w:szCs w:val="21"/>
-              </w:rPr>
-            </w:pPr>
-          </w:p>
-          <w:p>
-            <w:pPr>
-              <w:pStyle w:val="a9"/>
               <w:numPr>
                 <w:ilvl w:val="0"/>
                 <w:numId w:val="17"/>
@@ -2692,9 +2657,6 @@
               <w:snapToGrid/>
               <w:spacing w:line="276" w:lineRule="auto"/>
               <w:ind w:left="854" w:firstLine="0"/>
-              <w:rPr>
-                <w:rFonts w:hint="eastAsia"/>
-              </w:rPr>
             </w:pPr>
             <w:r>
               <w:rPr>
@@ -2888,6 +2850,7 @@
               <w:rPr>
                 <w:rFonts w:hint="eastAsia"/>
               </w:rPr>
+              <w:lastRenderedPageBreak/>
               <w:t>多组</w:t>
             </w:r>
           </w:p>
@@ -2897,9 +2860,6 @@
               <w:snapToGrid/>
               <w:spacing w:line="276" w:lineRule="auto"/>
               <w:ind w:left="854" w:firstLine="0"/>
-              <w:rPr>
-                <w:rFonts w:hint="eastAsia"/>
-              </w:rPr>
             </w:pPr>
             <w:r>
               <w:rPr>
@@ -2959,7 +2919,6 @@
                 <w:b/>
                 <w:color w:val="0000FF"/>
               </w:rPr>
-              <w:lastRenderedPageBreak/>
               <w:t>数据</w:t>
             </w:r>
             <w:r>
@@ -3029,9 +2988,6 @@
               <w:snapToGrid/>
               <w:spacing w:line="276" w:lineRule="auto"/>
               <w:ind w:left="854" w:firstLine="0"/>
-              <w:rPr>
-                <w:rFonts w:hint="eastAsia"/>
-              </w:rPr>
             </w:pPr>
           </w:p>
           <w:p>
@@ -3094,9 +3050,6 @@
               <w:snapToGrid/>
               <w:spacing w:line="276" w:lineRule="auto"/>
               <w:ind w:left="854" w:firstLine="0"/>
-              <w:rPr>
-                <w:rFonts w:hint="eastAsia"/>
-              </w:rPr>
             </w:pPr>
             <w:r>
               <w:rPr>
@@ -3278,7 +3231,7 @@
               <w:spacing w:line="276" w:lineRule="auto"/>
               <w:ind w:left="854" w:firstLine="0"/>
               <w:rPr>
-                <w:rFonts w:ascii="宋体" w:hAnsi="宋体" w:hint="eastAsia"/>
+                <w:rFonts w:ascii="宋体" w:hAnsi="宋体"/>
                 <w:bCs/>
                 <w:color w:val="000000"/>
                 <w:szCs w:val="21"/>
@@ -4041,29 +3994,7 @@
                 <w:sz w:val="19"/>
                 <w:szCs w:val="19"/>
               </w:rPr>
-              <w:t xml:space="preserve"> </w:t>
-            </w:r>
-            <w:proofErr w:type="gramStart"/>
-            <w:r>
-              <w:rPr>
-                <w:rFonts w:ascii="新宋体" w:eastAsia="新宋体" w:cs="新宋体"/>
-                <w:color w:val="000000"/>
-                <w:kern w:val="0"/>
-                <w:sz w:val="19"/>
-                <w:szCs w:val="19"/>
-              </w:rPr>
-              <w:t>main(</w:t>
-            </w:r>
-            <w:proofErr w:type="gramEnd"/>
-            <w:r>
-              <w:rPr>
-                <w:rFonts w:ascii="新宋体" w:eastAsia="新宋体" w:cs="新宋体"/>
-                <w:color w:val="000000"/>
-                <w:kern w:val="0"/>
-                <w:sz w:val="19"/>
-                <w:szCs w:val="19"/>
-              </w:rPr>
-              <w:t>)</w:t>
+              <w:t xml:space="preserve"> main()</w:t>
             </w:r>
           </w:p>
           <w:p>
@@ -4088,6 +4019,7 @@
                 <w:sz w:val="19"/>
                 <w:szCs w:val="19"/>
               </w:rPr>
+              <w:lastRenderedPageBreak/>
               <w:t>{</w:t>
             </w:r>
           </w:p>
@@ -4158,7 +4090,6 @@
                 <w:sz w:val="19"/>
                 <w:szCs w:val="19"/>
               </w:rPr>
-              <w:lastRenderedPageBreak/>
               <w:t xml:space="preserve">    {</w:t>
             </w:r>
           </w:p>
@@ -4204,29 +4135,7 @@
                 <w:sz w:val="19"/>
                 <w:szCs w:val="19"/>
               </w:rPr>
-              <w:t xml:space="preserve"> </w:t>
-            </w:r>
-            <w:proofErr w:type="gramStart"/>
-            <w:r>
-              <w:rPr>
-                <w:rFonts w:ascii="新宋体" w:eastAsia="新宋体" w:cs="新宋体"/>
-                <w:color w:val="000000"/>
-                <w:kern w:val="0"/>
-                <w:sz w:val="19"/>
-                <w:szCs w:val="19"/>
-              </w:rPr>
-              <w:t>a[</w:t>
-            </w:r>
-            <w:proofErr w:type="gramEnd"/>
-            <w:r>
-              <w:rPr>
-                <w:rFonts w:ascii="新宋体" w:eastAsia="新宋体" w:cs="新宋体"/>
-                <w:color w:val="000000"/>
-                <w:kern w:val="0"/>
-                <w:sz w:val="19"/>
-                <w:szCs w:val="19"/>
-              </w:rPr>
-              <w:t>6] = { 0 }, * p = a, sum = 0;</w:t>
+              <w:t xml:space="preserve"> a[6] = { 0 }, * p = a, sum = 0;</w:t>
             </w:r>
           </w:p>
           <w:p>
@@ -5267,29 +5176,7 @@
                 <w:sz w:val="19"/>
                 <w:szCs w:val="19"/>
               </w:rPr>
-              <w:t xml:space="preserve"> </w:t>
-            </w:r>
-            <w:proofErr w:type="gramStart"/>
-            <w:r>
-              <w:rPr>
-                <w:rFonts w:ascii="新宋体" w:eastAsia="新宋体" w:cs="新宋体"/>
-                <w:color w:val="000000"/>
-                <w:kern w:val="0"/>
-                <w:sz w:val="19"/>
-                <w:szCs w:val="19"/>
-              </w:rPr>
-              <w:t>main(</w:t>
-            </w:r>
-            <w:proofErr w:type="gramEnd"/>
-            <w:r>
-              <w:rPr>
-                <w:rFonts w:ascii="新宋体" w:eastAsia="新宋体" w:cs="新宋体"/>
-                <w:color w:val="000000"/>
-                <w:kern w:val="0"/>
-                <w:sz w:val="19"/>
-                <w:szCs w:val="19"/>
-              </w:rPr>
-              <w:t>)</w:t>
+              <w:t xml:space="preserve"> main()</w:t>
             </w:r>
           </w:p>
           <w:p>
@@ -5404,29 +5291,7 @@
                 <w:sz w:val="19"/>
                 <w:szCs w:val="19"/>
               </w:rPr>
-              <w:t xml:space="preserve"> </w:t>
-            </w:r>
-            <w:proofErr w:type="gramStart"/>
-            <w:r>
-              <w:rPr>
-                <w:rFonts w:ascii="新宋体" w:eastAsia="新宋体" w:cs="新宋体"/>
-                <w:color w:val="000000"/>
-                <w:kern w:val="0"/>
-                <w:sz w:val="19"/>
-                <w:szCs w:val="19"/>
-              </w:rPr>
-              <w:t>a[</w:t>
-            </w:r>
-            <w:proofErr w:type="gramEnd"/>
-            <w:r>
-              <w:rPr>
-                <w:rFonts w:ascii="新宋体" w:eastAsia="新宋体" w:cs="新宋体"/>
-                <w:color w:val="000000"/>
-                <w:kern w:val="0"/>
-                <w:sz w:val="19"/>
-                <w:szCs w:val="19"/>
-              </w:rPr>
-              <w:t>40], b[20], * pa = a, * pb = b;</w:t>
+              <w:t xml:space="preserve"> a[40], b[20], * pa = a, * pb = b;</w:t>
             </w:r>
           </w:p>
           <w:p>
@@ -6060,29 +5925,7 @@
                 <w:sz w:val="19"/>
                 <w:szCs w:val="19"/>
               </w:rPr>
-              <w:t xml:space="preserve"> (*</w:t>
-            </w:r>
-            <w:proofErr w:type="gramStart"/>
-            <w:r>
-              <w:rPr>
-                <w:rFonts w:ascii="新宋体" w:eastAsia="新宋体" w:cs="新宋体"/>
-                <w:color w:val="000000"/>
-                <w:kern w:val="0"/>
-                <w:sz w:val="19"/>
-                <w:szCs w:val="19"/>
-              </w:rPr>
-              <w:t>pa !</w:t>
-            </w:r>
-            <w:proofErr w:type="gramEnd"/>
-            <w:r>
-              <w:rPr>
-                <w:rFonts w:ascii="新宋体" w:eastAsia="新宋体" w:cs="新宋体"/>
-                <w:color w:val="000000"/>
-                <w:kern w:val="0"/>
-                <w:sz w:val="19"/>
-                <w:szCs w:val="19"/>
-              </w:rPr>
-              <w:t xml:space="preserve">= </w:t>
+              <w:t xml:space="preserve"> (*pa != </w:t>
             </w:r>
             <w:r>
               <w:rPr>
@@ -6212,29 +6055,7 @@
                 <w:sz w:val="19"/>
                 <w:szCs w:val="19"/>
               </w:rPr>
-              <w:t xml:space="preserve"> (*</w:t>
-            </w:r>
-            <w:proofErr w:type="gramStart"/>
-            <w:r>
-              <w:rPr>
-                <w:rFonts w:ascii="新宋体" w:eastAsia="新宋体" w:cs="新宋体"/>
-                <w:color w:val="000000"/>
-                <w:kern w:val="0"/>
-                <w:sz w:val="19"/>
-                <w:szCs w:val="19"/>
-              </w:rPr>
-              <w:t>pb !</w:t>
-            </w:r>
-            <w:proofErr w:type="gramEnd"/>
-            <w:r>
-              <w:rPr>
-                <w:rFonts w:ascii="新宋体" w:eastAsia="新宋体" w:cs="新宋体"/>
-                <w:color w:val="000000"/>
-                <w:kern w:val="0"/>
-                <w:sz w:val="19"/>
-                <w:szCs w:val="19"/>
-              </w:rPr>
-              <w:t xml:space="preserve">= </w:t>
+              <w:t xml:space="preserve"> (*pb != </w:t>
             </w:r>
             <w:r>
               <w:rPr>
@@ -6337,7 +6158,6 @@
               <w:t>//*pa=*</w:t>
             </w:r>
             <w:proofErr w:type="spellStart"/>
-            <w:proofErr w:type="gramStart"/>
             <w:r>
               <w:rPr>
                 <w:rFonts w:ascii="新宋体" w:eastAsia="新宋体" w:cs="新宋体"/>
@@ -6349,7 +6169,6 @@
               <w:t>pb;pa</w:t>
             </w:r>
             <w:proofErr w:type="spellEnd"/>
-            <w:proofErr w:type="gramEnd"/>
             <w:r>
               <w:rPr>
                 <w:rFonts w:ascii="新宋体" w:eastAsia="新宋体" w:cs="新宋体"/>
@@ -6801,7 +6620,7 @@
               <w:spacing w:line="240" w:lineRule="auto"/>
               <w:ind w:firstLine="0"/>
               <w:rPr>
-                <w:rFonts w:ascii="新宋体" w:eastAsia="新宋体" w:hAnsi="宋体" w:cs="新宋体" w:hint="eastAsia"/>
+                <w:rFonts w:ascii="新宋体" w:eastAsia="新宋体" w:hAnsi="宋体" w:cs="新宋体"/>
                 <w:bCs/>
                 <w:color w:val="000000"/>
                 <w:sz w:val="19"/>
@@ -6831,7 +6650,6 @@
                 <w:szCs w:val="19"/>
                 <w:highlight w:val="yellow"/>
               </w:rPr>
-              <w:lastRenderedPageBreak/>
               <w:t>实验</w:t>
             </w:r>
             <w:r>
@@ -7500,29 +7318,7 @@
                 <w:sz w:val="19"/>
                 <w:szCs w:val="19"/>
               </w:rPr>
-              <w:t xml:space="preserve">* </w:t>
-            </w:r>
-            <w:proofErr w:type="gramStart"/>
-            <w:r>
-              <w:rPr>
-                <w:rFonts w:ascii="新宋体" w:eastAsia="新宋体" w:cs="新宋体"/>
-                <w:color w:val="000000"/>
-                <w:kern w:val="0"/>
-                <w:sz w:val="19"/>
-                <w:szCs w:val="19"/>
-              </w:rPr>
-              <w:t>r[</w:t>
-            </w:r>
-            <w:proofErr w:type="gramEnd"/>
-            <w:r>
-              <w:rPr>
-                <w:rFonts w:ascii="新宋体" w:eastAsia="新宋体" w:cs="新宋体"/>
-                <w:color w:val="000000"/>
-                <w:kern w:val="0"/>
-                <w:sz w:val="19"/>
-                <w:szCs w:val="19"/>
-              </w:rPr>
-              <w:t>10];</w:t>
+              <w:t>* r[10];</w:t>
             </w:r>
           </w:p>
           <w:p>
@@ -8988,7 +8784,7 @@
               <w:spacing w:line="240" w:lineRule="auto"/>
               <w:ind w:firstLine="0"/>
               <w:rPr>
-                <w:rFonts w:ascii="宋体" w:hAnsi="宋体" w:hint="eastAsia"/>
+                <w:rFonts w:ascii="宋体" w:hAnsi="宋体"/>
                 <w:bCs/>
                 <w:color w:val="000000"/>
                 <w:szCs w:val="21"/>
@@ -11585,6 +11381,7 @@
     <w:lsdException w:name="Strong" w:qFormat="1"/>
     <w:lsdException w:name="Emphasis" w:qFormat="1"/>
     <w:lsdException w:name="HTML Variable" w:semiHidden="1" w:unhideWhenUsed="1"/>
+    <w:lsdException w:name="Normal Table" w:semiHidden="1" w:unhideWhenUsed="1"/>
     <w:lsdException w:name="Outline List 3" w:semiHidden="1" w:unhideWhenUsed="1"/>
     <w:lsdException w:name="Table Simple 1" w:semiHidden="1" w:unhideWhenUsed="1"/>
     <w:lsdException w:name="Table Simple 2" w:semiHidden="1" w:unhideWhenUsed="1"/>
@@ -11627,7 +11424,9 @@
     <w:lsdException w:name="Table Subtle 2" w:semiHidden="1" w:unhideWhenUsed="1"/>
     <w:lsdException w:name="Table Web 1" w:semiHidden="1" w:unhideWhenUsed="1"/>
     <w:lsdException w:name="Table Web 2" w:semiHidden="1" w:unhideWhenUsed="1"/>
+    <w:lsdException w:name="Table Web 3" w:semiHidden="1" w:unhideWhenUsed="1"/>
     <w:lsdException w:name="Balloon Text" w:semiHidden="1" w:unhideWhenUsed="1"/>
+    <w:lsdException w:name="Table Theme" w:semiHidden="1" w:unhideWhenUsed="1"/>
     <w:lsdException w:name="Placeholder Text" w:semiHidden="1" w:uiPriority="99"/>
     <w:lsdException w:name="No Spacing" w:uiPriority="1" w:qFormat="1"/>
     <w:lsdException w:name="Light Shading" w:uiPriority="60"/>

</xml_diff>